<commit_message>
almost done with exp3
</commit_message>
<xml_diff>
--- a/experiment2/Experiment2.docx
+++ b/experiment2/Experiment2.docx
@@ -390,7 +390,19 @@
         <w:rPr>
           <w:rFonts w:ascii="Times New Roman" w:eastAsiaTheme="minorEastAsia" w:hAnsi="Times New Roman" w:cs="Times New Roman"/>
         </w:rPr>
-        <w:t>corresponding times will be referred to as</w:t>
+        <w:t xml:space="preserve">corresponding times </w:t>
+      </w:r>
+      <w:r>
+        <w:rPr>
+          <w:rFonts w:ascii="Times New Roman" w:eastAsiaTheme="minorEastAsia" w:hAnsi="Times New Roman" w:cs="Times New Roman"/>
+        </w:rPr>
+        <w:t xml:space="preserve">for the ball to reach each point </w:t>
+      </w:r>
+      <w:r>
+        <w:rPr>
+          <w:rFonts w:ascii="Times New Roman" w:eastAsiaTheme="minorEastAsia" w:hAnsi="Times New Roman" w:cs="Times New Roman"/>
+        </w:rPr>
+        <w:t>will be referred to as</w:t>
       </w:r>
       <w:r>
         <w:rPr>
@@ -476,7 +488,7 @@
         <w:rPr>
           <w:rFonts w:ascii="Times New Roman" w:eastAsiaTheme="minorEastAsia" w:hAnsi="Times New Roman" w:cs="Times New Roman"/>
         </w:rPr>
-        <w:t>attain</w:t>
+        <w:t>get</w:t>
       </w:r>
       <w:r>
         <w:rPr>
@@ -1329,7 +1341,25 @@
             <w:rPr>
               <w:rFonts w:ascii="Cambria Math" w:eastAsiaTheme="minorEastAsia" w:hAnsi="Cambria Math" w:cs="Times New Roman"/>
             </w:rPr>
-            <m:t xml:space="preserve"> =</m:t>
+            <m:t xml:space="preserve"> </m:t>
+          </m:r>
+          <m:r>
+            <w:rPr>
+              <w:rFonts w:ascii="Cambria Math" w:eastAsiaTheme="minorEastAsia" w:hAnsi="Cambria Math" w:cs="Times New Roman"/>
+            </w:rPr>
+            <m:t xml:space="preserve">    </m:t>
+          </m:r>
+          <m:r>
+            <w:rPr>
+              <w:rFonts w:ascii="Cambria Math" w:eastAsiaTheme="minorEastAsia" w:hAnsi="Cambria Math" w:cs="Times New Roman"/>
+            </w:rPr>
+            <m:t>=</m:t>
+          </m:r>
+          <m:r>
+            <w:rPr>
+              <w:rFonts w:ascii="Cambria Math" w:eastAsiaTheme="minorEastAsia" w:hAnsi="Cambria Math" w:cs="Times New Roman"/>
+            </w:rPr>
+            <m:t xml:space="preserve">    </m:t>
           </m:r>
           <m:f>
             <m:fPr>
@@ -1465,7 +1495,19 @@
             <w:rPr>
               <w:rFonts w:ascii="Cambria Math" w:eastAsiaTheme="minorEastAsia" w:hAnsi="Cambria Math" w:cs="Times New Roman"/>
             </w:rPr>
+            <m:t xml:space="preserve">    </m:t>
+          </m:r>
+          <m:r>
+            <w:rPr>
+              <w:rFonts w:ascii="Cambria Math" w:eastAsiaTheme="minorEastAsia" w:hAnsi="Cambria Math" w:cs="Times New Roman"/>
+            </w:rPr>
             <m:t>=</m:t>
+          </m:r>
+          <m:r>
+            <w:rPr>
+              <w:rFonts w:ascii="Cambria Math" w:eastAsiaTheme="minorEastAsia" w:hAnsi="Cambria Math" w:cs="Times New Roman"/>
+            </w:rPr>
+            <m:t xml:space="preserve">   </m:t>
           </m:r>
           <m:f>
             <m:fPr>
@@ -1537,76 +1579,136 @@
               </m:sSub>
             </m:num>
             <m:den>
-              <m:r>
-                <w:rPr>
-                  <w:rFonts w:ascii="Cambria Math" w:eastAsiaTheme="minorEastAsia" w:hAnsi="Cambria Math" w:cs="Times New Roman"/>
-                </w:rPr>
-                <m:t>(</m:t>
-              </m:r>
-              <m:sSub>
-                <m:sSubPr>
+              <m:f>
+                <m:fPr>
                   <m:ctrlPr>
                     <w:rPr>
                       <w:rFonts w:ascii="Cambria Math" w:eastAsiaTheme="minorEastAsia" w:hAnsi="Cambria Math" w:cs="Times New Roman"/>
                       <w:i/>
                     </w:rPr>
                   </m:ctrlPr>
-                </m:sSubPr>
-                <m:e>
+                </m:fPr>
+                <m:num>
+                  <m:sSub>
+                    <m:sSubPr>
+                      <m:ctrlPr>
+                        <w:rPr>
+                          <w:rFonts w:ascii="Cambria Math" w:eastAsiaTheme="minorEastAsia" w:hAnsi="Cambria Math" w:cs="Times New Roman"/>
+                          <w:i/>
+                        </w:rPr>
+                      </m:ctrlPr>
+                    </m:sSubPr>
+                    <m:e>
+                      <m:r>
+                        <w:rPr>
+                          <w:rFonts w:ascii="Cambria Math" w:eastAsiaTheme="minorEastAsia" w:hAnsi="Cambria Math" w:cs="Times New Roman"/>
+                        </w:rPr>
+                        <m:t>2T</m:t>
+                      </m:r>
+                    </m:e>
+                    <m:sub>
+                      <m:r>
+                        <w:rPr>
+                          <w:rFonts w:ascii="Cambria Math" w:eastAsiaTheme="minorEastAsia" w:hAnsi="Cambria Math" w:cs="Times New Roman"/>
+                        </w:rPr>
+                        <m:t>1</m:t>
+                      </m:r>
+                    </m:sub>
+                  </m:sSub>
                   <m:r>
                     <w:rPr>
                       <w:rFonts w:ascii="Cambria Math" w:eastAsiaTheme="minorEastAsia" w:hAnsi="Cambria Math" w:cs="Times New Roman"/>
                     </w:rPr>
-                    <m:t>T</m:t>
+                    <m:t>+</m:t>
                   </m:r>
-                </m:e>
-                <m:sub>
+                  <m:sSub>
+                    <m:sSubPr>
+                      <m:ctrlPr>
+                        <w:rPr>
+                          <w:rFonts w:ascii="Cambria Math" w:eastAsiaTheme="minorEastAsia" w:hAnsi="Cambria Math" w:cs="Times New Roman"/>
+                          <w:i/>
+                        </w:rPr>
+                      </m:ctrlPr>
+                    </m:sSubPr>
+                    <m:e>
+                      <m:r>
+                        <w:rPr>
+                          <w:rFonts w:ascii="Cambria Math" w:eastAsiaTheme="minorEastAsia" w:hAnsi="Cambria Math" w:cs="Times New Roman"/>
+                        </w:rPr>
+                        <m:t>T</m:t>
+                      </m:r>
+                    </m:e>
+                    <m:sub>
+                      <m:r>
+                        <w:rPr>
+                          <w:rFonts w:ascii="Cambria Math" w:eastAsiaTheme="minorEastAsia" w:hAnsi="Cambria Math" w:cs="Times New Roman"/>
+                        </w:rPr>
+                        <m:t>2</m:t>
+                      </m:r>
+                    </m:sub>
+                  </m:sSub>
+                </m:num>
+                <m:den>
                   <m:r>
                     <w:rPr>
                       <w:rFonts w:ascii="Cambria Math" w:eastAsiaTheme="minorEastAsia" w:hAnsi="Cambria Math" w:cs="Times New Roman"/>
                     </w:rPr>
-                    <m:t>1</m:t>
+                    <m:t>2</m:t>
                   </m:r>
-                </m:sub>
-              </m:sSub>
+                </m:den>
+              </m:f>
               <m:r>
                 <w:rPr>
                   <w:rFonts w:ascii="Cambria Math" w:eastAsiaTheme="minorEastAsia" w:hAnsi="Cambria Math" w:cs="Times New Roman"/>
                 </w:rPr>
-                <m:t>+</m:t>
+                <m:t>-</m:t>
               </m:r>
-              <m:sSub>
-                <m:sSubPr>
+              <m:f>
+                <m:fPr>
                   <m:ctrlPr>
                     <w:rPr>
                       <w:rFonts w:ascii="Cambria Math" w:eastAsiaTheme="minorEastAsia" w:hAnsi="Cambria Math" w:cs="Times New Roman"/>
                       <w:i/>
                     </w:rPr>
                   </m:ctrlPr>
-                </m:sSubPr>
-                <m:e>
-                  <m:r>
-                    <w:rPr>
-                      <w:rFonts w:ascii="Cambria Math" w:eastAsiaTheme="minorEastAsia" w:hAnsi="Cambria Math" w:cs="Times New Roman"/>
-                    </w:rPr>
-                    <m:t>T</m:t>
-                  </m:r>
-                </m:e>
-                <m:sub>
+                </m:fPr>
+                <m:num>
+                  <m:sSub>
+                    <m:sSubPr>
+                      <m:ctrlPr>
+                        <w:rPr>
+                          <w:rFonts w:ascii="Cambria Math" w:eastAsiaTheme="minorEastAsia" w:hAnsi="Cambria Math" w:cs="Times New Roman"/>
+                          <w:i/>
+                        </w:rPr>
+                      </m:ctrlPr>
+                    </m:sSubPr>
+                    <m:e>
+                      <m:r>
+                        <w:rPr>
+                          <w:rFonts w:ascii="Cambria Math" w:eastAsiaTheme="minorEastAsia" w:hAnsi="Cambria Math" w:cs="Times New Roman"/>
+                        </w:rPr>
+                        <m:t>T</m:t>
+                      </m:r>
+                    </m:e>
+                    <m:sub>
+                      <m:r>
+                        <w:rPr>
+                          <w:rFonts w:ascii="Cambria Math" w:eastAsiaTheme="minorEastAsia" w:hAnsi="Cambria Math" w:cs="Times New Roman"/>
+                        </w:rPr>
+                        <m:t>1</m:t>
+                      </m:r>
+                    </m:sub>
+                  </m:sSub>
+                </m:num>
+                <m:den>
                   <m:r>
                     <w:rPr>
                       <w:rFonts w:ascii="Cambria Math" w:eastAsiaTheme="minorEastAsia" w:hAnsi="Cambria Math" w:cs="Times New Roman"/>
                     </w:rPr>
                     <m:t>2</m:t>
                   </m:r>
-                </m:sub>
-              </m:sSub>
-              <m:r>
-                <w:rPr>
-                  <w:rFonts w:ascii="Cambria Math" w:eastAsiaTheme="minorEastAsia" w:hAnsi="Cambria Math" w:cs="Times New Roman"/>
-                </w:rPr>
-                <m:t>)/2</m:t>
-              </m:r>
+                </m:den>
+              </m:f>
             </m:den>
           </m:f>
         </m:oMath>
@@ -2260,7 +2362,19 @@
         <w:rPr>
           <w:rFonts w:ascii="Times New Roman" w:hAnsi="Times New Roman" w:cs="Times New Roman"/>
         </w:rPr>
-        <w:t>, I expected the values of gravity to be nea</w:t>
+        <w:t xml:space="preserve">, I expected </w:t>
+      </w:r>
+      <w:r>
+        <w:rPr>
+          <w:rFonts w:ascii="Times New Roman" w:hAnsi="Times New Roman" w:cs="Times New Roman"/>
+        </w:rPr>
+        <w:t>our</w:t>
+      </w:r>
+      <w:r>
+        <w:rPr>
+          <w:rFonts w:ascii="Times New Roman" w:hAnsi="Times New Roman" w:cs="Times New Roman"/>
+        </w:rPr>
+        <w:t xml:space="preserve"> values of gravity to be nea</w:t>
       </w:r>
       <w:r>
         <w:rPr>
@@ -2394,7 +2508,25 @@
         <w:rPr>
           <w:rFonts w:ascii="Times New Roman" w:hAnsi="Times New Roman" w:cs="Times New Roman"/>
         </w:rPr>
-        <w:t xml:space="preserve"> The regression produced an R</w:t>
+        <w:t xml:space="preserve"> </w:t>
+      </w:r>
+      <w:r>
+        <w:rPr>
+          <w:rFonts w:ascii="Times New Roman" w:hAnsi="Times New Roman" w:cs="Times New Roman"/>
+        </w:rPr>
+        <w:t>R square values indicate how well the linear regression fits the data.</w:t>
+      </w:r>
+      <w:r>
+        <w:rPr>
+          <w:rFonts w:ascii="Times New Roman" w:hAnsi="Times New Roman" w:cs="Times New Roman"/>
+        </w:rPr>
+        <w:t xml:space="preserve"> </w:t>
+      </w:r>
+      <w:r>
+        <w:rPr>
+          <w:rFonts w:ascii="Times New Roman" w:hAnsi="Times New Roman" w:cs="Times New Roman"/>
+        </w:rPr>
+        <w:t>An R</w:t>
       </w:r>
       <w:r>
         <w:rPr>
@@ -2407,63 +2539,45 @@
         <w:rPr>
           <w:rFonts w:ascii="Times New Roman" w:hAnsi="Times New Roman" w:cs="Times New Roman"/>
         </w:rPr>
+        <w:t xml:space="preserve"> value close to 1 indicates very strong representation of the data. Alternatively, regression that produce R</w:t>
+      </w:r>
+      <w:r>
+        <w:rPr>
+          <w:rFonts w:ascii="Times New Roman" w:hAnsi="Times New Roman" w:cs="Times New Roman"/>
+          <w:vertAlign w:val="superscript"/>
+        </w:rPr>
+        <w:t>2</w:t>
+      </w:r>
+      <w:r>
+        <w:rPr>
+          <w:rFonts w:ascii="Times New Roman" w:hAnsi="Times New Roman" w:cs="Times New Roman"/>
+        </w:rPr>
+        <w:t xml:space="preserve"> values closer to 0 do not fit the data well at all. </w:t>
+      </w:r>
+      <w:r>
+        <w:rPr>
+          <w:rFonts w:ascii="Times New Roman" w:hAnsi="Times New Roman" w:cs="Times New Roman"/>
+        </w:rPr>
+        <w:t>The regression produced an R</w:t>
+      </w:r>
+      <w:r>
+        <w:rPr>
+          <w:rFonts w:ascii="Times New Roman" w:hAnsi="Times New Roman" w:cs="Times New Roman"/>
+          <w:vertAlign w:val="superscript"/>
+        </w:rPr>
+        <w:t>2</w:t>
+      </w:r>
+      <w:r>
+        <w:rPr>
+          <w:rFonts w:ascii="Times New Roman" w:hAnsi="Times New Roman" w:cs="Times New Roman"/>
+        </w:rPr>
         <w:t xml:space="preserve"> value of 0.749. </w:t>
       </w:r>
       <w:r>
         <w:rPr>
           <w:rFonts w:ascii="Times New Roman" w:hAnsi="Times New Roman" w:cs="Times New Roman"/>
         </w:rPr>
-        <w:t>R square values indicate</w:t>
-      </w:r>
-      <w:r>
-        <w:rPr>
-          <w:rFonts w:ascii="Times New Roman" w:hAnsi="Times New Roman" w:cs="Times New Roman"/>
-        </w:rPr>
-        <w:t xml:space="preserve"> </w:t>
-      </w:r>
-      <w:r>
-        <w:rPr>
-          <w:rFonts w:ascii="Times New Roman" w:hAnsi="Times New Roman" w:cs="Times New Roman"/>
-        </w:rPr>
-        <w:t>how well the linear regression fits the data. An R</w:t>
-      </w:r>
-      <w:r>
-        <w:rPr>
-          <w:rFonts w:ascii="Times New Roman" w:hAnsi="Times New Roman" w:cs="Times New Roman"/>
-          <w:vertAlign w:val="superscript"/>
-        </w:rPr>
-        <w:t>2</w:t>
-      </w:r>
-      <w:r>
-        <w:rPr>
-          <w:rFonts w:ascii="Times New Roman" w:hAnsi="Times New Roman" w:cs="Times New Roman"/>
-        </w:rPr>
-        <w:t xml:space="preserve"> value close to 1 indicates very strong representation of the data. Alternatively, regression that produce R</w:t>
-      </w:r>
-      <w:r>
-        <w:rPr>
-          <w:rFonts w:ascii="Times New Roman" w:hAnsi="Times New Roman" w:cs="Times New Roman"/>
-          <w:vertAlign w:val="superscript"/>
-        </w:rPr>
-        <w:t>2</w:t>
-      </w:r>
-      <w:r>
-        <w:rPr>
-          <w:rFonts w:ascii="Times New Roman" w:hAnsi="Times New Roman" w:cs="Times New Roman"/>
-        </w:rPr>
-        <w:t xml:space="preserve"> values closer to 0 do not fit the data well</w:t>
-      </w:r>
-      <w:r>
-        <w:rPr>
-          <w:rFonts w:ascii="Times New Roman" w:hAnsi="Times New Roman" w:cs="Times New Roman"/>
-        </w:rPr>
-        <w:t xml:space="preserve"> at all</w:t>
-      </w:r>
-      <w:r>
-        <w:rPr>
-          <w:rFonts w:ascii="Times New Roman" w:hAnsi="Times New Roman" w:cs="Times New Roman"/>
-        </w:rPr>
-        <w:t>. Because our R</w:t>
+        <w:t>Because our R</w:t>
       </w:r>
       <w:r>
         <w:rPr>
@@ -2636,7 +2750,31 @@
         <w:rPr>
           <w:rFonts w:ascii="Times New Roman" w:hAnsi="Times New Roman" w:cs="Times New Roman"/>
         </w:rPr>
-        <w:t xml:space="preserve">nd the impact sensor increases. This model would lead us to conclude that the acceleration from gravity converges to </w:t>
+        <w:t xml:space="preserve">nd the impact sensor increases. </w:t>
+      </w:r>
+      <w:r>
+        <w:rPr>
+          <w:rFonts w:ascii="Times New Roman" w:hAnsi="Times New Roman" w:cs="Times New Roman"/>
+        </w:rPr>
+        <w:t>The power</w:t>
+      </w:r>
+      <w:r>
+        <w:rPr>
+          <w:rFonts w:ascii="Times New Roman" w:hAnsi="Times New Roman" w:cs="Times New Roman"/>
+        </w:rPr>
+        <w:t xml:space="preserve"> model </w:t>
+      </w:r>
+      <w:r>
+        <w:rPr>
+          <w:rFonts w:ascii="Times New Roman" w:hAnsi="Times New Roman" w:cs="Times New Roman"/>
+        </w:rPr>
+        <w:t>indicates</w:t>
+      </w:r>
+      <w:r>
+        <w:rPr>
+          <w:rFonts w:ascii="Times New Roman" w:hAnsi="Times New Roman" w:cs="Times New Roman"/>
+        </w:rPr>
+        <w:t xml:space="preserve"> that the acceleration from gravity converges to </w:t>
       </w:r>
       <w:r>
         <w:rPr>
@@ -2978,7 +3116,25 @@
           <w:sz w:val="22"/>
           <w:szCs w:val="22"/>
         </w:rPr>
-        <w:t>section of the comb blocked the photogate sensor. The distance along the comb indicates which individual section blocked the photogate sensor. Each section is identified by its position/distance from the starting end of the comb.</w:t>
+        <w:t xml:space="preserve">section of the comb blocked the photogate sensor. The distance along the comb </w:t>
+      </w:r>
+      <w:r>
+        <w:rPr>
+          <w:rFonts w:ascii="Times New Roman" w:eastAsia="Times New Roman" w:hAnsi="Times New Roman" w:cs="Times New Roman"/>
+          <w:color w:val="000000"/>
+          <w:sz w:val="22"/>
+          <w:szCs w:val="22"/>
+        </w:rPr>
+        <w:t>identifies</w:t>
+      </w:r>
+      <w:r>
+        <w:rPr>
+          <w:rFonts w:ascii="Times New Roman" w:eastAsia="Times New Roman" w:hAnsi="Times New Roman" w:cs="Times New Roman"/>
+          <w:color w:val="000000"/>
+          <w:sz w:val="22"/>
+          <w:szCs w:val="22"/>
+        </w:rPr>
+        <w:t xml:space="preserve"> which individual section blocked the photogate sensor. </w:t>
       </w:r>
     </w:p>
     <w:p>
@@ -3688,20 +3844,7 @@
         <w:rPr>
           <w:rFonts w:ascii="Times New Roman" w:hAnsi="Times New Roman" w:cs="Times New Roman"/>
         </w:rPr>
-        <w:t xml:space="preserve">. As the distance from the photogates to the impact sensor increased, the value of gravity decreased. The uncertainty for each value also decreased as </w:t>
-      </w:r>
-      <w:r>
-        <w:rPr>
-          <w:rFonts w:ascii="Times New Roman" w:hAnsi="Times New Roman" w:cs="Times New Roman"/>
-          <w:i/>
-        </w:rPr>
-        <w:t xml:space="preserve">D </w:t>
-      </w:r>
-      <w:r>
-        <w:rPr>
-          <w:rFonts w:ascii="Times New Roman" w:hAnsi="Times New Roman" w:cs="Times New Roman"/>
-        </w:rPr>
-        <w:t>increased.</w:t>
+        <w:t xml:space="preserve">. As the distance from the photogates to the impact sensor increased, the value of gravity decreased. </w:t>
       </w:r>
     </w:p>
     <w:p>
@@ -4249,7 +4392,19 @@
         <w:rPr>
           <w:rFonts w:ascii="Times New Roman" w:eastAsiaTheme="minorEastAsia" w:hAnsi="Times New Roman" w:cs="Times New Roman"/>
         </w:rPr>
-        <w:t xml:space="preserve"> Then to find systematic uncertainty, we </w:t>
+        <w:t xml:space="preserve"> </w:t>
+      </w:r>
+      <w:r>
+        <w:rPr>
+          <w:rFonts w:ascii="Times New Roman" w:eastAsiaTheme="minorEastAsia" w:hAnsi="Times New Roman" w:cs="Times New Roman"/>
+        </w:rPr>
+        <w:t>T</w:t>
+      </w:r>
+      <w:r>
+        <w:rPr>
+          <w:rFonts w:ascii="Times New Roman" w:eastAsiaTheme="minorEastAsia" w:hAnsi="Times New Roman" w:cs="Times New Roman"/>
+        </w:rPr>
+        <w:t xml:space="preserve">o find systematic uncertainty, we </w:t>
       </w:r>
       <w:r>
         <w:rPr>
@@ -5253,7 +5408,19 @@
         <w:rPr>
           <w:rFonts w:ascii="Times New Roman" w:hAnsi="Times New Roman" w:cs="Times New Roman"/>
         </w:rPr>
-        <w:t xml:space="preserve"> is higher. However, the values are close in both cases, so it is </w:t>
+        <w:t xml:space="preserve"> is higher. However, the values are close </w:t>
+      </w:r>
+      <w:r>
+        <w:rPr>
+          <w:rFonts w:ascii="Times New Roman" w:hAnsi="Times New Roman" w:cs="Times New Roman"/>
+        </w:rPr>
+        <w:t xml:space="preserve">to each other </w:t>
+      </w:r>
+      <w:r>
+        <w:rPr>
+          <w:rFonts w:ascii="Times New Roman" w:hAnsi="Times New Roman" w:cs="Times New Roman"/>
+        </w:rPr>
+        <w:t xml:space="preserve">in both cases, so it is </w:t>
       </w:r>
       <w:r>
         <w:rPr>
@@ -5799,7 +5966,31 @@
         <w:rPr>
           <w:rFonts w:ascii="Times New Roman" w:hAnsi="Times New Roman" w:cs="Times New Roman"/>
         </w:rPr>
-        <w:t xml:space="preserve">For this experiment, there were two separate methods to determine the value of acceleration due to gravity. The first method was dropping a ball between two photogates and onto an impact sensor. The value of gravitational acceleration was calculated through plugging values into equation 2.1. </w:t>
+        <w:t xml:space="preserve">For this experiment, there were two separate methods to determine the value of acceleration due to gravity. The first method was dropping a ball between two photogates and onto an impact sensor. The value of gravitational acceleration was calculated </w:t>
+      </w:r>
+      <w:r>
+        <w:rPr>
+          <w:rFonts w:ascii="Times New Roman" w:hAnsi="Times New Roman" w:cs="Times New Roman"/>
+        </w:rPr>
+        <w:t>by</w:t>
+      </w:r>
+      <w:r>
+        <w:rPr>
+          <w:rFonts w:ascii="Times New Roman" w:hAnsi="Times New Roman" w:cs="Times New Roman"/>
+        </w:rPr>
+        <w:t xml:space="preserve"> plugging </w:t>
+      </w:r>
+      <w:r>
+        <w:rPr>
+          <w:rFonts w:ascii="Times New Roman" w:hAnsi="Times New Roman" w:cs="Times New Roman"/>
+        </w:rPr>
+        <w:t xml:space="preserve">the distance and time values recorded by the photogate and impact sensor </w:t>
+      </w:r>
+      <w:r>
+        <w:rPr>
+          <w:rFonts w:ascii="Times New Roman" w:hAnsi="Times New Roman" w:cs="Times New Roman"/>
+        </w:rPr>
+        <w:t xml:space="preserve">into equation 2.1. </w:t>
       </w:r>
     </w:p>
     <w:p>
@@ -5819,7 +6010,37 @@
         <w:rPr>
           <w:rFonts w:ascii="Times New Roman" w:hAnsi="Times New Roman" w:cs="Times New Roman"/>
         </w:rPr>
-        <w:t>The ball drop produced a result that indicated that the value of gravity is dependent on the distance that the ball fell. This was not expected to be the case. Two different trendlines were used to fit the data. The linear model fit the data fairly well. It produced an R square value of 0.749. However, this trendline suggests that gravity continues to decrease as the distance increases. In fact, this model implies that the acceleration due to gravity is negative when distance between the photogate and impact sensor is greater than 17.72</w:t>
+        <w:t>The ball drop produced a result that indicated that the value of gravity is dependent on the distance t</w:t>
+      </w:r>
+      <w:r>
+        <w:rPr>
+          <w:rFonts w:ascii="Times New Roman" w:hAnsi="Times New Roman" w:cs="Times New Roman"/>
+        </w:rPr>
+        <w:t>hat the ball fell. This was unexpected</w:t>
+      </w:r>
+      <w:r>
+        <w:rPr>
+          <w:rFonts w:ascii="Times New Roman" w:hAnsi="Times New Roman" w:cs="Times New Roman"/>
+        </w:rPr>
+        <w:t xml:space="preserve"> because acceleration from gravity should be constant everywhere</w:t>
+      </w:r>
+      <w:r>
+        <w:rPr>
+          <w:rFonts w:ascii="Times New Roman" w:hAnsi="Times New Roman" w:cs="Times New Roman"/>
+        </w:rPr>
+        <w:t xml:space="preserve"> on the earth’s surface</w:t>
+      </w:r>
+      <w:r>
+        <w:rPr>
+          <w:rFonts w:ascii="Times New Roman" w:hAnsi="Times New Roman" w:cs="Times New Roman"/>
+        </w:rPr>
+        <w:t>, with only small fluctuations</w:t>
+      </w:r>
+      <w:r>
+        <w:rPr>
+          <w:rFonts w:ascii="Times New Roman" w:hAnsi="Times New Roman" w:cs="Times New Roman"/>
+        </w:rPr>
+        <w:t>. Two different trendlines were used to fit the data. The linear model fit the data fairly well. It produced an R square value of 0.749. However, this trendline suggests that gravity continues to decrease as the distance increases. In fact, this model implies that the acceleration due to gravity is negative when distance between the photogate and impact sensor is greater than 17.72</w:t>
       </w:r>
       <w:r>
         <w:rPr>
@@ -5919,7 +6140,7 @@
         <w:rPr>
           <w:rFonts w:ascii="Times New Roman" w:hAnsi="Times New Roman" w:cs="Times New Roman"/>
         </w:rPr>
-        <w:t>, and convergence to a value around the accepted constant of gravitational acceleration is more reasonable than a trend that suggests that gravity becomes negative beyond a certain distance.</w:t>
+        <w:t>.</w:t>
       </w:r>
       <w:r>
         <w:rPr>
@@ -5931,7 +6152,79 @@
         <w:rPr>
           <w:rFonts w:ascii="Times New Roman" w:hAnsi="Times New Roman" w:cs="Times New Roman"/>
         </w:rPr>
-        <w:t xml:space="preserve">Perhaps if we had done more than 5 trials with distances greater than the ones that we already have, we would be able to more clearly see the trend that emerges in the data. Other than the R square values, there is no clear indicator as to which model fits our data best. We know that </w:t>
+        <w:t>C</w:t>
+      </w:r>
+      <w:r>
+        <w:rPr>
+          <w:rFonts w:ascii="Times New Roman" w:hAnsi="Times New Roman" w:cs="Times New Roman"/>
+        </w:rPr>
+        <w:t>onvergence to a value around the accepted constant of gravitational acceleration is more reasonable than a trend that suggests that gravity becomes negative beyond a certain distance.</w:t>
+      </w:r>
+      <w:r>
+        <w:rPr>
+          <w:rFonts w:ascii="Times New Roman" w:hAnsi="Times New Roman" w:cs="Times New Roman"/>
+        </w:rPr>
+        <w:t xml:space="preserve"> </w:t>
+      </w:r>
+      <w:r>
+        <w:rPr>
+          <w:rFonts w:ascii="Times New Roman" w:hAnsi="Times New Roman" w:cs="Times New Roman"/>
+        </w:rPr>
+        <w:t xml:space="preserve">Perhaps if we had done more than 5 trials with </w:t>
+      </w:r>
+      <w:r>
+        <w:rPr>
+          <w:rFonts w:ascii="Times New Roman" w:hAnsi="Times New Roman" w:cs="Times New Roman"/>
+        </w:rPr>
+        <w:t>greater</w:t>
+      </w:r>
+      <w:r>
+        <w:rPr>
+          <w:rFonts w:ascii="Times New Roman" w:hAnsi="Times New Roman" w:cs="Times New Roman"/>
+        </w:rPr>
+        <w:t xml:space="preserve"> </w:t>
+      </w:r>
+      <w:r>
+        <w:rPr>
+          <w:rFonts w:ascii="Times New Roman" w:hAnsi="Times New Roman" w:cs="Times New Roman"/>
+        </w:rPr>
+        <w:t xml:space="preserve">distances, we would be able to more clearly see the trend that emerges in the data. Other than the R square values, there is no </w:t>
+      </w:r>
+      <w:r>
+        <w:rPr>
+          <w:rFonts w:ascii="Times New Roman" w:hAnsi="Times New Roman" w:cs="Times New Roman"/>
+        </w:rPr>
+        <w:t>definitive</w:t>
+      </w:r>
+      <w:r>
+        <w:rPr>
+          <w:rFonts w:ascii="Times New Roman" w:hAnsi="Times New Roman" w:cs="Times New Roman"/>
+        </w:rPr>
+        <w:t xml:space="preserve"> </w:t>
+      </w:r>
+      <w:r>
+        <w:rPr>
+          <w:rFonts w:ascii="Times New Roman" w:hAnsi="Times New Roman" w:cs="Times New Roman"/>
+        </w:rPr>
+        <w:t>indication</w:t>
+      </w:r>
+      <w:r>
+        <w:rPr>
+          <w:rFonts w:ascii="Times New Roman" w:hAnsi="Times New Roman" w:cs="Times New Roman"/>
+        </w:rPr>
+        <w:t xml:space="preserve"> </w:t>
+      </w:r>
+      <w:r>
+        <w:rPr>
+          <w:rFonts w:ascii="Times New Roman" w:hAnsi="Times New Roman" w:cs="Times New Roman"/>
+        </w:rPr>
+        <w:t>as to</w:t>
+      </w:r>
+      <w:r>
+        <w:rPr>
+          <w:rFonts w:ascii="Times New Roman" w:hAnsi="Times New Roman" w:cs="Times New Roman"/>
+        </w:rPr>
+        <w:t xml:space="preserve"> which model fits our data best. We know that </w:t>
       </w:r>
       <w:r>
         <w:rPr>
@@ -6128,7 +6421,31 @@
         <w:rPr>
           <w:rFonts w:ascii="Times New Roman" w:hAnsi="Times New Roman" w:cs="Times New Roman"/>
         </w:rPr>
-        <w:t xml:space="preserve">The sensor alternates from being blocked to unblocked repeatedly as the comb passes through the photogate. There are 35 open sections in the comb and 36 closed sections. Each of the 35 open sections was paired with the neighboring closed section. The sum of their lengths is the increment of distance traveled by the comb during the interval between consecutive recorded times that the photogate sensor was blocked. </w:t>
+        <w:t xml:space="preserve">The sensor </w:t>
+      </w:r>
+      <w:r>
+        <w:rPr>
+          <w:rFonts w:ascii="Times New Roman" w:hAnsi="Times New Roman" w:cs="Times New Roman"/>
+        </w:rPr>
+        <w:t>is</w:t>
+      </w:r>
+      <w:r>
+        <w:rPr>
+          <w:rFonts w:ascii="Times New Roman" w:hAnsi="Times New Roman" w:cs="Times New Roman"/>
+        </w:rPr>
+        <w:t xml:space="preserve"> blocked to unblocked repeatedly as the comb passes through the photogate. There are 35 open sections in the comb and 36 closed sections. Each of the 35 open sections </w:t>
+      </w:r>
+      <w:r>
+        <w:rPr>
+          <w:rFonts w:ascii="Times New Roman" w:hAnsi="Times New Roman" w:cs="Times New Roman"/>
+        </w:rPr>
+        <w:t>is</w:t>
+      </w:r>
+      <w:r>
+        <w:rPr>
+          <w:rFonts w:ascii="Times New Roman" w:hAnsi="Times New Roman" w:cs="Times New Roman"/>
+        </w:rPr>
+        <w:t xml:space="preserve"> paired with the neighboring closed section. The sum of their lengths is the increment of distance traveled by the comb between consecutive recorded times that the photogate sensor was blocked. </w:t>
       </w:r>
       <w:r>
         <w:rPr>
@@ -6221,13 +6538,7 @@
         <w:rPr>
           <w:rFonts w:ascii="Times New Roman" w:hAnsi="Times New Roman" w:cs="Times New Roman"/>
         </w:rPr>
-        <w:t>Though our value was slightly off</w:t>
-      </w:r>
-      <w:r>
-        <w:rPr>
-          <w:rFonts w:ascii="Times New Roman" w:hAnsi="Times New Roman" w:cs="Times New Roman"/>
-        </w:rPr>
-        <w:t>, t</w:t>
+        <w:t>T</w:t>
       </w:r>
       <w:r>
         <w:rPr>
@@ -6240,6 +6551,36 @@
           <w:rFonts w:ascii="Times New Roman" w:hAnsi="Times New Roman" w:cs="Times New Roman"/>
         </w:rPr>
         <w:t>window</w:t>
+      </w:r>
+      <w:r>
+        <w:rPr>
+          <w:rFonts w:ascii="Times New Roman" w:hAnsi="Times New Roman" w:cs="Times New Roman"/>
+        </w:rPr>
+        <w:t xml:space="preserve"> </w:t>
+      </w:r>
+      <w:r>
+        <w:rPr>
+          <w:rFonts w:ascii="Times New Roman" w:hAnsi="Times New Roman" w:cs="Times New Roman"/>
+        </w:rPr>
+        <w:t>for</w:t>
+      </w:r>
+      <w:r>
+        <w:rPr>
+          <w:rFonts w:ascii="Times New Roman" w:hAnsi="Times New Roman" w:cs="Times New Roman"/>
+        </w:rPr>
+        <w:t xml:space="preserve"> </w:t>
+      </w:r>
+      <w:r>
+        <w:rPr>
+          <w:rFonts w:ascii="Times New Roman" w:hAnsi="Times New Roman" w:cs="Times New Roman"/>
+        </w:rPr>
+        <w:t xml:space="preserve">the value of gravitational acceleration for </w:t>
+      </w:r>
+      <w:r>
+        <w:rPr>
+          <w:rFonts w:ascii="Times New Roman" w:hAnsi="Times New Roman" w:cs="Times New Roman"/>
+        </w:rPr>
+        <w:t>each trial</w:t>
       </w:r>
       <w:r>
         <w:rPr>
@@ -6364,7 +6705,13 @@
         <w:t xml:space="preserve"> </w:t>
       </w:r>
       <w:r>
-        <w:t>Another solution could be to use the same setup with the rods that we used, but add lubricant to them so that any contact between the comb and the rods does not generate significant friction.</w:t>
+        <w:t>Another solution could be to use the rods</w:t>
+      </w:r>
+      <w:r>
+        <w:t xml:space="preserve"> that we did</w:t>
+      </w:r>
+      <w:r>
+        <w:t xml:space="preserve"> but add lubricant to them so that any contact between the comb and the rods does not generate significant friction.</w:t>
       </w:r>
     </w:p>
     <w:p>
@@ -6372,7 +6719,13 @@
         <w:pStyle w:val="NormalWeb"/>
       </w:pPr>
       <w:r>
-        <w:t xml:space="preserve">The least consistent part of the </w:t>
+        <w:t xml:space="preserve">The </w:t>
+      </w:r>
+      <w:r>
+        <w:t xml:space="preserve">main source of error with </w:t>
+      </w:r>
+      <w:r>
+        <w:t xml:space="preserve">the </w:t>
       </w:r>
       <w:r>
         <w:t>ball drop method was dropping it through the guiding hole</w:t>
@@ -6396,9 +6749,6 @@
         <w:t xml:space="preserve">. </w:t>
       </w:r>
       <w:r>
-        <w:t xml:space="preserve">Because there were so many data points to be recorded for this experiment using this method, some of the trials were done quickly, which leaves more room for error. </w:t>
-      </w:r>
-      <w:r>
         <w:t xml:space="preserve">An apparatus for </w:t>
       </w:r>
       <w:r>
@@ -6411,7 +6761,7 @@
         <w:t>. It is also possible that the inconsistencies arose from the ball striking different places on the force sensor. We were informed that some places on the force sensor do not read the value of the impact properly</w:t>
       </w:r>
       <w:r>
-        <w:t>;</w:t>
+        <w:t>.</w:t>
       </w:r>
       <w:r>
         <w:t xml:space="preserve"> </w:t>
@@ -6426,7 +6776,13 @@
         <w:t>be</w:t>
       </w:r>
       <w:r>
-        <w:t xml:space="preserve"> the case that the ball struck the lower-sensitivity positions on the sensor during our trials.</w:t>
+        <w:t xml:space="preserve"> the case that the ball struck the lower-sensitivity positions on the sensor </w:t>
+      </w:r>
+      <w:r>
+        <w:t>in some of</w:t>
+      </w:r>
+      <w:r>
+        <w:t xml:space="preserve"> our trials.</w:t>
       </w:r>
     </w:p>
     <w:p>
@@ -6803,6 +7159,7 @@
         <w:rPr>
           <w:rFonts w:ascii="Times New Roman" w:hAnsi="Times New Roman" w:cs="Times New Roman"/>
         </w:rPr>
+        <w:lastRenderedPageBreak/>
         <w:t xml:space="preserve">The standard deviation of the trials without the rods is 0.195 </w:t>
       </w:r>
       <w:r>
@@ -6857,7 +7214,19 @@
         <w:rPr>
           <w:rFonts w:ascii="Times New Roman" w:hAnsi="Times New Roman" w:cs="Times New Roman"/>
         </w:rPr>
-        <w:t xml:space="preserve"> the trials with the rods for guiding the comb. Although the guiding rods may have introduced a friction force into the experiment, they </w:t>
+        <w:t xml:space="preserve"> the trials with the </w:t>
+      </w:r>
+      <w:r>
+        <w:rPr>
+          <w:rFonts w:ascii="Times New Roman" w:hAnsi="Times New Roman" w:cs="Times New Roman"/>
+        </w:rPr>
+        <w:t xml:space="preserve">guiding </w:t>
+      </w:r>
+      <w:r>
+        <w:rPr>
+          <w:rFonts w:ascii="Times New Roman" w:hAnsi="Times New Roman" w:cs="Times New Roman"/>
+        </w:rPr>
+        <w:t xml:space="preserve">rods. Although the rods may have introduced a friction force into the experiment, they </w:t>
       </w:r>
       <w:r>
         <w:rPr>
@@ -6903,7 +7272,7 @@
         <w:rPr>
           <w:rFonts w:ascii="Times New Roman" w:hAnsi="Times New Roman" w:cs="Times New Roman"/>
         </w:rPr>
-        <w:t xml:space="preserve">The methods that perform the best with the photogate comb are those that manage to keep the comb </w:t>
+        <w:t xml:space="preserve">The methods that perform the best with the photogate comb manage to keep the comb </w:t>
       </w:r>
       <w:r>
         <w:rPr>
@@ -6933,13 +7302,7 @@
         <w:rPr>
           <w:rFonts w:ascii="Times New Roman" w:hAnsi="Times New Roman" w:cs="Times New Roman"/>
         </w:rPr>
-        <w:t>Perhaps</w:t>
-      </w:r>
-      <w:r>
-        <w:rPr>
-          <w:rFonts w:ascii="Times New Roman" w:hAnsi="Times New Roman" w:cs="Times New Roman"/>
-        </w:rPr>
-        <w:t xml:space="preserve"> this is</w:t>
+        <w:t>This may be</w:t>
       </w:r>
       <w:r>
         <w:rPr>
@@ -7098,37 +7461,19 @@
         <w:rPr>
           <w:rFonts w:ascii="Times New Roman" w:hAnsi="Times New Roman" w:cs="Times New Roman"/>
         </w:rPr>
-        <w:t xml:space="preserve">The distance traveled along the comb was incremented for each data point every time </w:t>
-      </w:r>
-      <w:r>
-        <w:rPr>
-          <w:rFonts w:ascii="Times New Roman" w:hAnsi="Times New Roman" w:cs="Times New Roman"/>
-        </w:rPr>
-        <w:t>a closed</w:t>
-      </w:r>
-      <w:r>
-        <w:rPr>
-          <w:rFonts w:ascii="Times New Roman" w:hAnsi="Times New Roman" w:cs="Times New Roman"/>
-        </w:rPr>
-        <w:t xml:space="preserve"> section of the comb passed </w:t>
-      </w:r>
-      <w:r>
-        <w:rPr>
-          <w:rFonts w:ascii="Times New Roman" w:hAnsi="Times New Roman" w:cs="Times New Roman"/>
-        </w:rPr>
-        <w:t>in front of</w:t>
-      </w:r>
-      <w:r>
-        <w:rPr>
-          <w:rFonts w:ascii="Times New Roman" w:hAnsi="Times New Roman" w:cs="Times New Roman"/>
-        </w:rPr>
-        <w:t xml:space="preserve"> the photogate</w:t>
-      </w:r>
-      <w:r>
-        <w:rPr>
-          <w:rFonts w:ascii="Times New Roman" w:hAnsi="Times New Roman" w:cs="Times New Roman"/>
-        </w:rPr>
-        <w:t xml:space="preserve"> sensor</w:t>
+        <w:t xml:space="preserve">The distance traveled along the comb was incremented for each data point </w:t>
+      </w:r>
+      <w:r>
+        <w:rPr>
+          <w:rFonts w:ascii="Times New Roman" w:hAnsi="Times New Roman" w:cs="Times New Roman"/>
+        </w:rPr>
+        <w:t xml:space="preserve">as </w:t>
+      </w:r>
+      <w:r>
+        <w:rPr>
+          <w:rFonts w:ascii="Times New Roman" w:hAnsi="Times New Roman" w:cs="Times New Roman"/>
+        </w:rPr>
+        <w:t>each section passes in front of the sensor</w:t>
       </w:r>
       <w:r>
         <w:rPr>
@@ -7508,14 +7853,7 @@
         <w:rPr>
           <w:rFonts w:ascii="Times New Roman" w:hAnsi="Times New Roman" w:cs="Times New Roman"/>
         </w:rPr>
-        <w:t xml:space="preserve">To find the value of acceleration from this plot, we take </w:t>
-      </w:r>
-      <w:r>
-        <w:rPr>
-          <w:rFonts w:ascii="Times New Roman" w:hAnsi="Times New Roman" w:cs="Times New Roman"/>
-        </w:rPr>
-        <w:lastRenderedPageBreak/>
-        <w:t>the second derivative of the trendline equation</w:t>
+        <w:t>To find the value of acceleration from this plot, we take the second derivative of the trendline equation</w:t>
       </w:r>
       <w:r>
         <w:rPr>
@@ -7541,6 +7879,7 @@
         <w:rPr>
           <w:rFonts w:ascii="Times New Roman" w:hAnsi="Times New Roman" w:cs="Times New Roman"/>
         </w:rPr>
+        <w:lastRenderedPageBreak/>
         <w:t>Figure 9 plots the first trial of using the photogate comb to record data in order to determine the value of acceleration due to gravity in room 1-238. For this trial, we placed two rods on either side of the comb to prevent any rotations; the apparatus is better illustrated in Figure 7. Each data point represents the time at which a specific closed section of the comb blocked the photogate sensor as the comb was falling.</w:t>
       </w:r>
       <w:r>
@@ -7968,8 +8307,6 @@
         </w:rPr>
         <w:t xml:space="preserve"> is</w:t>
       </w:r>
-      <w:bookmarkStart w:id="1" w:name="_GoBack"/>
-      <w:bookmarkEnd w:id="1"/>
       <w:r>
         <w:rPr>
           <w:rFonts w:ascii="Times New Roman" w:hAnsi="Times New Roman" w:cs="Times New Roman"/>
@@ -8131,8 +8468,10 @@
         <w:rPr>
           <w:rFonts w:ascii="Times New Roman" w:hAnsi="Times New Roman" w:cs="Times New Roman"/>
         </w:rPr>
-        <w:t>0</w:t>
-      </w:r>
+        <w:t>2</w:t>
+      </w:r>
+      <w:bookmarkStart w:id="1" w:name="_GoBack"/>
+      <w:bookmarkEnd w:id="1"/>
     </w:p>
     <w:p>
       <w:pPr>

</xml_diff>